<commit_message>
Formación del equipo y tareas asignadas
</commit_message>
<xml_diff>
--- a/Imprimir/Roles.docx
+++ b/Imprimir/Roles.docx
@@ -15,17 +15,10 @@
           <w:sz w:val="48"/>
           <w:szCs w:val="48"/>
         </w:rPr>
-        <w:t>Roles</w:t>
-      </w:r>
-    </w:p>
-    <w:p>
-      <w:pPr>
-        <w:rPr>
-          <w:sz w:val="32"/>
-          <w:szCs w:val="32"/>
-        </w:rPr>
-      </w:pPr>
-    </w:p>
+        <w:t>Formación del equipo</w:t>
+      </w:r>
+    </w:p>
+    <w:p/>
     <w:p>
       <w:pPr>
         <w:pStyle w:val="Prrafodelista"/>
@@ -34,43 +27,76 @@
           <w:numId w:val="2"/>
         </w:numPr>
         <w:rPr>
-          <w:sz w:val="32"/>
-          <w:szCs w:val="32"/>
-        </w:rPr>
-      </w:pPr>
-      <w:r>
-        <w:rPr>
-          <w:sz w:val="32"/>
-          <w:szCs w:val="32"/>
-        </w:rPr>
-        <w:t>Carrión Muñoz, Jorge</w:t>
-      </w:r>
-      <w:r>
-        <w:rPr>
-          <w:sz w:val="32"/>
-          <w:szCs w:val="32"/>
-        </w:rPr>
-        <w:t>:</w:t>
-      </w:r>
-    </w:p>
-    <w:p>
-      <w:pPr>
-        <w:pStyle w:val="Prrafodelista"/>
-        <w:numPr>
-          <w:ilvl w:val="1"/>
-          <w:numId w:val="2"/>
-        </w:numPr>
-        <w:rPr>
-          <w:sz w:val="32"/>
-          <w:szCs w:val="32"/>
-        </w:rPr>
-      </w:pPr>
-      <w:r>
-        <w:rPr>
-          <w:sz w:val="32"/>
-          <w:szCs w:val="32"/>
-        </w:rPr>
-        <w:t>Directivo</w:t>
+          <w:sz w:val="24"/>
+          <w:szCs w:val="24"/>
+        </w:rPr>
+      </w:pPr>
+      <w:r>
+        <w:rPr>
+          <w:sz w:val="24"/>
+          <w:szCs w:val="24"/>
+        </w:rPr>
+        <w:t>Carrión Muñoz, Jorge:</w:t>
+      </w:r>
+    </w:p>
+    <w:p>
+      <w:pPr>
+        <w:pStyle w:val="Prrafodelista"/>
+        <w:numPr>
+          <w:ilvl w:val="1"/>
+          <w:numId w:val="2"/>
+        </w:numPr>
+        <w:rPr>
+          <w:sz w:val="24"/>
+          <w:szCs w:val="24"/>
+        </w:rPr>
+      </w:pPr>
+      <w:r>
+        <w:rPr>
+          <w:sz w:val="24"/>
+          <w:szCs w:val="24"/>
+        </w:rPr>
+        <w:t>Entrevistas</w:t>
+      </w:r>
+    </w:p>
+    <w:p>
+      <w:pPr>
+        <w:pStyle w:val="Prrafodelista"/>
+        <w:numPr>
+          <w:ilvl w:val="1"/>
+          <w:numId w:val="2"/>
+        </w:numPr>
+        <w:rPr>
+          <w:sz w:val="24"/>
+          <w:szCs w:val="24"/>
+        </w:rPr>
+      </w:pPr>
+      <w:r>
+        <w:rPr>
+          <w:sz w:val="24"/>
+          <w:szCs w:val="24"/>
+        </w:rPr>
+        <w:t>Diagrama de clases</w:t>
+      </w:r>
+    </w:p>
+    <w:p>
+      <w:pPr>
+        <w:pStyle w:val="Prrafodelista"/>
+        <w:numPr>
+          <w:ilvl w:val="1"/>
+          <w:numId w:val="2"/>
+        </w:numPr>
+        <w:rPr>
+          <w:sz w:val="24"/>
+          <w:szCs w:val="24"/>
+        </w:rPr>
+      </w:pPr>
+      <w:r>
+        <w:rPr>
+          <w:sz w:val="24"/>
+          <w:szCs w:val="24"/>
+        </w:rPr>
+        <w:t>Arquitectura de requisitos</w:t>
       </w:r>
     </w:p>
     <w:p>
@@ -78,8 +104,8 @@
         <w:pStyle w:val="Prrafodelista"/>
         <w:ind w:left="2160"/>
         <w:rPr>
-          <w:sz w:val="32"/>
-          <w:szCs w:val="32"/>
+          <w:sz w:val="24"/>
+          <w:szCs w:val="24"/>
         </w:rPr>
       </w:pPr>
     </w:p>
@@ -91,43 +117,76 @@
           <w:numId w:val="2"/>
         </w:numPr>
         <w:rPr>
-          <w:sz w:val="32"/>
-          <w:szCs w:val="32"/>
-        </w:rPr>
-      </w:pPr>
-      <w:r>
-        <w:rPr>
-          <w:sz w:val="32"/>
-          <w:szCs w:val="32"/>
-        </w:rPr>
-        <w:t>Jiménez Pacheco, Daniel</w:t>
-      </w:r>
-      <w:r>
-        <w:rPr>
-          <w:sz w:val="32"/>
-          <w:szCs w:val="32"/>
-        </w:rPr>
-        <w:t>:</w:t>
-      </w:r>
-    </w:p>
-    <w:p>
-      <w:pPr>
-        <w:pStyle w:val="Prrafodelista"/>
-        <w:numPr>
-          <w:ilvl w:val="1"/>
-          <w:numId w:val="2"/>
-        </w:numPr>
-        <w:rPr>
-          <w:sz w:val="32"/>
-          <w:szCs w:val="32"/>
-        </w:rPr>
-      </w:pPr>
-      <w:r>
-        <w:rPr>
-          <w:sz w:val="32"/>
-          <w:szCs w:val="32"/>
-        </w:rPr>
-        <w:t>Analista</w:t>
+          <w:sz w:val="24"/>
+          <w:szCs w:val="24"/>
+        </w:rPr>
+      </w:pPr>
+      <w:r>
+        <w:rPr>
+          <w:sz w:val="24"/>
+          <w:szCs w:val="24"/>
+        </w:rPr>
+        <w:t>Corchado López, Alejandro:</w:t>
+      </w:r>
+    </w:p>
+    <w:p>
+      <w:pPr>
+        <w:pStyle w:val="Prrafodelista"/>
+        <w:numPr>
+          <w:ilvl w:val="1"/>
+          <w:numId w:val="2"/>
+        </w:numPr>
+        <w:rPr>
+          <w:sz w:val="24"/>
+          <w:szCs w:val="24"/>
+        </w:rPr>
+      </w:pPr>
+      <w:r>
+        <w:rPr>
+          <w:sz w:val="24"/>
+          <w:szCs w:val="24"/>
+        </w:rPr>
+        <w:t>Entrevistas</w:t>
+      </w:r>
+    </w:p>
+    <w:p>
+      <w:pPr>
+        <w:pStyle w:val="Prrafodelista"/>
+        <w:numPr>
+          <w:ilvl w:val="1"/>
+          <w:numId w:val="2"/>
+        </w:numPr>
+        <w:rPr>
+          <w:sz w:val="24"/>
+          <w:szCs w:val="24"/>
+        </w:rPr>
+      </w:pPr>
+      <w:r>
+        <w:rPr>
+          <w:sz w:val="24"/>
+          <w:szCs w:val="24"/>
+        </w:rPr>
+        <w:t>Diagrama de casos de uso</w:t>
+      </w:r>
+    </w:p>
+    <w:p>
+      <w:pPr>
+        <w:pStyle w:val="Prrafodelista"/>
+        <w:numPr>
+          <w:ilvl w:val="1"/>
+          <w:numId w:val="2"/>
+        </w:numPr>
+        <w:rPr>
+          <w:sz w:val="24"/>
+          <w:szCs w:val="24"/>
+        </w:rPr>
+      </w:pPr>
+      <w:r>
+        <w:rPr>
+          <w:sz w:val="24"/>
+          <w:szCs w:val="24"/>
+        </w:rPr>
+        <w:t>Arquitectura de procesos</w:t>
       </w:r>
     </w:p>
     <w:p>
@@ -135,8 +194,8 @@
         <w:pStyle w:val="Prrafodelista"/>
         <w:ind w:left="2160"/>
         <w:rPr>
-          <w:sz w:val="32"/>
-          <w:szCs w:val="32"/>
+          <w:sz w:val="24"/>
+          <w:szCs w:val="24"/>
         </w:rPr>
       </w:pPr>
     </w:p>
@@ -148,43 +207,76 @@
           <w:numId w:val="2"/>
         </w:numPr>
         <w:rPr>
-          <w:sz w:val="32"/>
-          <w:szCs w:val="32"/>
-        </w:rPr>
-      </w:pPr>
-      <w:r>
-        <w:rPr>
-          <w:sz w:val="32"/>
-          <w:szCs w:val="32"/>
-        </w:rPr>
-        <w:t>Lete Martín, Santiago</w:t>
-      </w:r>
-      <w:r>
-        <w:rPr>
-          <w:sz w:val="32"/>
-          <w:szCs w:val="32"/>
-        </w:rPr>
-        <w:t>:</w:t>
-      </w:r>
-    </w:p>
-    <w:p>
-      <w:pPr>
-        <w:pStyle w:val="Prrafodelista"/>
-        <w:numPr>
-          <w:ilvl w:val="1"/>
-          <w:numId w:val="2"/>
-        </w:numPr>
-        <w:rPr>
-          <w:sz w:val="32"/>
-          <w:szCs w:val="32"/>
-        </w:rPr>
-      </w:pPr>
-      <w:r>
-        <w:rPr>
-          <w:sz w:val="32"/>
-          <w:szCs w:val="32"/>
-        </w:rPr>
-        <w:t>Jefe de proyecto</w:t>
+          <w:sz w:val="24"/>
+          <w:szCs w:val="24"/>
+        </w:rPr>
+      </w:pPr>
+      <w:r>
+        <w:rPr>
+          <w:sz w:val="24"/>
+          <w:szCs w:val="24"/>
+        </w:rPr>
+        <w:t>Fernández Márquez, María</w:t>
+      </w:r>
+    </w:p>
+    <w:p>
+      <w:pPr>
+        <w:pStyle w:val="Prrafodelista"/>
+        <w:numPr>
+          <w:ilvl w:val="1"/>
+          <w:numId w:val="2"/>
+        </w:numPr>
+        <w:rPr>
+          <w:sz w:val="24"/>
+          <w:szCs w:val="24"/>
+        </w:rPr>
+      </w:pPr>
+      <w:r>
+        <w:rPr>
+          <w:sz w:val="24"/>
+          <w:szCs w:val="24"/>
+        </w:rPr>
+        <w:t>Entrevistas</w:t>
+      </w:r>
+    </w:p>
+    <w:p>
+      <w:pPr>
+        <w:pStyle w:val="Prrafodelista"/>
+        <w:numPr>
+          <w:ilvl w:val="1"/>
+          <w:numId w:val="2"/>
+        </w:numPr>
+        <w:rPr>
+          <w:sz w:val="24"/>
+          <w:szCs w:val="24"/>
+        </w:rPr>
+      </w:pPr>
+      <w:r>
+        <w:rPr>
+          <w:sz w:val="24"/>
+          <w:szCs w:val="24"/>
+        </w:rPr>
+        <w:t>Arquitectura dinámica</w:t>
+      </w:r>
+    </w:p>
+    <w:p>
+      <w:pPr>
+        <w:pStyle w:val="Prrafodelista"/>
+        <w:numPr>
+          <w:ilvl w:val="1"/>
+          <w:numId w:val="2"/>
+        </w:numPr>
+        <w:rPr>
+          <w:sz w:val="24"/>
+          <w:szCs w:val="24"/>
+        </w:rPr>
+      </w:pPr>
+      <w:r>
+        <w:rPr>
+          <w:sz w:val="24"/>
+          <w:szCs w:val="24"/>
+        </w:rPr>
+        <w:t>Enunciado del problema</w:t>
       </w:r>
     </w:p>
     <w:p>
@@ -192,8 +284,8 @@
         <w:pStyle w:val="Prrafodelista"/>
         <w:ind w:left="2160"/>
         <w:rPr>
-          <w:sz w:val="32"/>
-          <w:szCs w:val="32"/>
+          <w:sz w:val="24"/>
+          <w:szCs w:val="24"/>
         </w:rPr>
       </w:pPr>
     </w:p>
@@ -205,43 +297,96 @@
           <w:numId w:val="2"/>
         </w:numPr>
         <w:rPr>
-          <w:sz w:val="32"/>
-          <w:szCs w:val="32"/>
-        </w:rPr>
-      </w:pPr>
-      <w:r>
-        <w:rPr>
-          <w:sz w:val="32"/>
-          <w:szCs w:val="32"/>
-        </w:rPr>
-        <w:t>Machuca Muñoz, Francisco</w:t>
-      </w:r>
-      <w:r>
-        <w:rPr>
-          <w:sz w:val="32"/>
-          <w:szCs w:val="32"/>
-        </w:rPr>
-        <w:t>:</w:t>
-      </w:r>
-    </w:p>
-    <w:p>
-      <w:pPr>
-        <w:pStyle w:val="Prrafodelista"/>
-        <w:numPr>
-          <w:ilvl w:val="1"/>
-          <w:numId w:val="2"/>
-        </w:numPr>
-        <w:rPr>
-          <w:sz w:val="32"/>
-          <w:szCs w:val="32"/>
-        </w:rPr>
-      </w:pPr>
-      <w:r>
-        <w:rPr>
-          <w:sz w:val="32"/>
-          <w:szCs w:val="32"/>
-        </w:rPr>
-        <w:t>Diseño de prototipos</w:t>
+          <w:sz w:val="24"/>
+          <w:szCs w:val="24"/>
+        </w:rPr>
+      </w:pPr>
+      <w:r>
+        <w:rPr>
+          <w:sz w:val="24"/>
+          <w:szCs w:val="24"/>
+        </w:rPr>
+        <w:t>Jiménez Pacheco, Daniel:</w:t>
+      </w:r>
+    </w:p>
+    <w:p>
+      <w:pPr>
+        <w:pStyle w:val="Prrafodelista"/>
+        <w:numPr>
+          <w:ilvl w:val="1"/>
+          <w:numId w:val="2"/>
+        </w:numPr>
+        <w:rPr>
+          <w:sz w:val="24"/>
+          <w:szCs w:val="24"/>
+        </w:rPr>
+      </w:pPr>
+      <w:r>
+        <w:rPr>
+          <w:sz w:val="24"/>
+          <w:szCs w:val="24"/>
+        </w:rPr>
+        <w:t>Prototipo</w:t>
+      </w:r>
+    </w:p>
+    <w:p>
+      <w:pPr>
+        <w:pStyle w:val="Prrafodelista"/>
+        <w:numPr>
+          <w:ilvl w:val="1"/>
+          <w:numId w:val="2"/>
+        </w:numPr>
+        <w:rPr>
+          <w:sz w:val="24"/>
+          <w:szCs w:val="24"/>
+        </w:rPr>
+      </w:pPr>
+      <w:r>
+        <w:rPr>
+          <w:sz w:val="24"/>
+          <w:szCs w:val="24"/>
+        </w:rPr>
+        <w:t>Análisis del negocio</w:t>
+      </w:r>
+    </w:p>
+    <w:p>
+      <w:pPr>
+        <w:pStyle w:val="Prrafodelista"/>
+        <w:numPr>
+          <w:ilvl w:val="1"/>
+          <w:numId w:val="2"/>
+        </w:numPr>
+        <w:rPr>
+          <w:sz w:val="24"/>
+          <w:szCs w:val="24"/>
+        </w:rPr>
+      </w:pPr>
+      <w:r>
+        <w:rPr>
+          <w:sz w:val="24"/>
+          <w:szCs w:val="24"/>
+        </w:rPr>
+        <w:t>Arquitectura de procesos</w:t>
+      </w:r>
+    </w:p>
+    <w:p>
+      <w:pPr>
+        <w:pStyle w:val="Prrafodelista"/>
+        <w:numPr>
+          <w:ilvl w:val="1"/>
+          <w:numId w:val="2"/>
+        </w:numPr>
+        <w:rPr>
+          <w:sz w:val="24"/>
+          <w:szCs w:val="24"/>
+        </w:rPr>
+      </w:pPr>
+      <w:r>
+        <w:rPr>
+          <w:sz w:val="24"/>
+          <w:szCs w:val="24"/>
+        </w:rPr>
+        <w:t>Patrones</w:t>
       </w:r>
     </w:p>
     <w:p>
@@ -249,8 +394,8 @@
         <w:pStyle w:val="Prrafodelista"/>
         <w:ind w:left="2160"/>
         <w:rPr>
-          <w:sz w:val="32"/>
-          <w:szCs w:val="32"/>
+          <w:sz w:val="24"/>
+          <w:szCs w:val="24"/>
         </w:rPr>
       </w:pPr>
     </w:p>
@@ -262,156 +407,111 @@
           <w:numId w:val="2"/>
         </w:numPr>
         <w:rPr>
-          <w:sz w:val="32"/>
-          <w:szCs w:val="32"/>
-        </w:rPr>
-      </w:pPr>
-      <w:r>
-        <w:rPr>
-          <w:sz w:val="32"/>
-          <w:szCs w:val="32"/>
-        </w:rPr>
-        <w:t>Pardo Pascual, Luis</w:t>
-      </w:r>
-      <w:r>
-        <w:rPr>
-          <w:sz w:val="32"/>
-          <w:szCs w:val="32"/>
-        </w:rPr>
-        <w:t>:</w:t>
-      </w:r>
-    </w:p>
-    <w:p>
-      <w:pPr>
-        <w:pStyle w:val="Prrafodelista"/>
-        <w:numPr>
-          <w:ilvl w:val="1"/>
-          <w:numId w:val="2"/>
-        </w:numPr>
-        <w:rPr>
-          <w:sz w:val="32"/>
-          <w:szCs w:val="32"/>
-        </w:rPr>
-      </w:pPr>
-      <w:r>
-        <w:rPr>
-          <w:sz w:val="32"/>
-          <w:szCs w:val="32"/>
-        </w:rPr>
-        <w:t>Definición de requisitos</w:t>
-      </w:r>
-    </w:p>
-    <w:p>
-      <w:pPr>
-        <w:pStyle w:val="Prrafodelista"/>
-        <w:ind w:left="2160"/>
-        <w:rPr>
-          <w:sz w:val="32"/>
-          <w:szCs w:val="32"/>
-        </w:rPr>
-      </w:pPr>
-    </w:p>
-    <w:p>
-      <w:pPr>
-        <w:pStyle w:val="Prrafodelista"/>
-        <w:numPr>
-          <w:ilvl w:val="0"/>
-          <w:numId w:val="2"/>
-        </w:numPr>
-        <w:rPr>
-          <w:sz w:val="32"/>
-          <w:szCs w:val="32"/>
-        </w:rPr>
-      </w:pPr>
-      <w:r>
-        <w:rPr>
-          <w:sz w:val="32"/>
-          <w:szCs w:val="32"/>
-        </w:rPr>
-        <w:t>Valadez Cano, Miguel</w:t>
-      </w:r>
-    </w:p>
-    <w:p>
-      <w:pPr>
-        <w:pStyle w:val="Prrafodelista"/>
-        <w:numPr>
-          <w:ilvl w:val="1"/>
-          <w:numId w:val="2"/>
-        </w:numPr>
-        <w:rPr>
-          <w:sz w:val="32"/>
-          <w:szCs w:val="32"/>
-        </w:rPr>
-      </w:pPr>
-      <w:r>
-        <w:rPr>
-          <w:sz w:val="32"/>
-          <w:szCs w:val="32"/>
-        </w:rPr>
-        <w:t>Diseño de sistemas</w:t>
-      </w:r>
-    </w:p>
-    <w:p>
-      <w:pPr>
-        <w:pStyle w:val="Prrafodelista"/>
-        <w:ind w:left="2160"/>
-        <w:rPr>
-          <w:sz w:val="32"/>
-          <w:szCs w:val="32"/>
-        </w:rPr>
-      </w:pPr>
-    </w:p>
-    <w:p>
-      <w:pPr>
-        <w:pStyle w:val="Prrafodelista"/>
-        <w:numPr>
-          <w:ilvl w:val="0"/>
-          <w:numId w:val="2"/>
-        </w:numPr>
-        <w:rPr>
-          <w:sz w:val="32"/>
-          <w:szCs w:val="32"/>
-        </w:rPr>
-      </w:pPr>
-      <w:r>
-        <w:rPr>
-          <w:sz w:val="32"/>
-          <w:szCs w:val="32"/>
-        </w:rPr>
-        <w:t>Fernández Márquez, María</w:t>
-      </w:r>
-    </w:p>
-    <w:p>
-      <w:pPr>
-        <w:pStyle w:val="Prrafodelista"/>
-        <w:numPr>
-          <w:ilvl w:val="1"/>
-          <w:numId w:val="2"/>
-        </w:numPr>
-        <w:rPr>
-          <w:sz w:val="32"/>
-          <w:szCs w:val="32"/>
-        </w:rPr>
-      </w:pPr>
-      <w:r>
-        <w:rPr>
-          <w:sz w:val="32"/>
-          <w:szCs w:val="32"/>
-        </w:rPr>
-        <w:t>Definición de requisitos</w:t>
-      </w:r>
-    </w:p>
-    <w:p>
-      <w:pPr>
-        <w:pStyle w:val="Prrafodelista"/>
-        <w:ind w:left="2160"/>
-        <w:rPr>
-          <w:sz w:val="32"/>
-          <w:szCs w:val="32"/>
-        </w:rPr>
-      </w:pPr>
+          <w:sz w:val="24"/>
+          <w:szCs w:val="24"/>
+        </w:rPr>
+      </w:pPr>
+      <w:r>
+        <w:rPr>
+          <w:sz w:val="24"/>
+          <w:szCs w:val="24"/>
+        </w:rPr>
+        <w:t>Lete Martín, Santiago:</w:t>
+      </w:r>
+    </w:p>
+    <w:p>
+      <w:pPr>
+        <w:pStyle w:val="Prrafodelista"/>
+        <w:numPr>
+          <w:ilvl w:val="1"/>
+          <w:numId w:val="2"/>
+        </w:numPr>
+        <w:rPr>
+          <w:sz w:val="24"/>
+          <w:szCs w:val="24"/>
+        </w:rPr>
+      </w:pPr>
+      <w:r>
+        <w:rPr>
+          <w:sz w:val="24"/>
+          <w:szCs w:val="24"/>
+        </w:rPr>
+        <w:t>Planificación</w:t>
+      </w:r>
+    </w:p>
+    <w:p>
+      <w:pPr>
+        <w:pStyle w:val="Prrafodelista"/>
+        <w:numPr>
+          <w:ilvl w:val="1"/>
+          <w:numId w:val="2"/>
+        </w:numPr>
+        <w:rPr>
+          <w:sz w:val="24"/>
+          <w:szCs w:val="24"/>
+        </w:rPr>
+      </w:pPr>
+      <w:r>
+        <w:rPr>
+          <w:sz w:val="24"/>
+          <w:szCs w:val="24"/>
+        </w:rPr>
+        <w:t>Asignación de tareas</w:t>
+      </w:r>
+    </w:p>
+    <w:p>
+      <w:pPr>
+        <w:pStyle w:val="Prrafodelista"/>
+        <w:numPr>
+          <w:ilvl w:val="1"/>
+          <w:numId w:val="2"/>
+        </w:numPr>
+        <w:rPr>
+          <w:sz w:val="24"/>
+          <w:szCs w:val="24"/>
+        </w:rPr>
+      </w:pPr>
+      <w:r>
+        <w:rPr>
+          <w:sz w:val="24"/>
+          <w:szCs w:val="24"/>
+        </w:rPr>
+        <w:t>Documentación</w:t>
+      </w:r>
+    </w:p>
+    <w:p>
+      <w:pPr>
+        <w:pStyle w:val="Prrafodelista"/>
+        <w:numPr>
+          <w:ilvl w:val="1"/>
+          <w:numId w:val="2"/>
+        </w:numPr>
+        <w:rPr>
+          <w:sz w:val="24"/>
+          <w:szCs w:val="24"/>
+        </w:rPr>
+      </w:pPr>
+      <w:proofErr w:type="spellStart"/>
+      <w:r>
+        <w:rPr>
+          <w:sz w:val="24"/>
+          <w:szCs w:val="24"/>
+        </w:rPr>
+        <w:t>Testing</w:t>
+      </w:r>
       <w:bookmarkStart w:id="0" w:name="_GoBack"/>
       <w:bookmarkEnd w:id="0"/>
+      <w:proofErr w:type="spellEnd"/>
+    </w:p>
+    <w:p>
+      <w:pPr>
+        <w:pStyle w:val="Prrafodelista"/>
+        <w:ind w:left="2160"/>
+        <w:rPr>
+          <w:sz w:val="24"/>
+          <w:szCs w:val="24"/>
+        </w:rPr>
+      </w:pPr>
     </w:p>
     <w:p>
       <w:pPr>
@@ -421,36 +521,216 @@
           <w:numId w:val="2"/>
         </w:numPr>
         <w:rPr>
-          <w:sz w:val="32"/>
-          <w:szCs w:val="32"/>
-        </w:rPr>
-      </w:pPr>
-      <w:r>
-        <w:rPr>
-          <w:sz w:val="32"/>
-          <w:szCs w:val="32"/>
-        </w:rPr>
-        <w:t xml:space="preserve"> Corchado López, Alejandro</w:t>
-      </w:r>
-    </w:p>
-    <w:p>
-      <w:pPr>
-        <w:pStyle w:val="Prrafodelista"/>
-        <w:numPr>
-          <w:ilvl w:val="1"/>
-          <w:numId w:val="2"/>
-        </w:numPr>
-        <w:rPr>
-          <w:sz w:val="32"/>
-          <w:szCs w:val="32"/>
-        </w:rPr>
-      </w:pPr>
-      <w:r>
-        <w:rPr>
-          <w:sz w:val="32"/>
-          <w:szCs w:val="32"/>
-        </w:rPr>
-        <w:t>Entrevistador</w:t>
+          <w:sz w:val="24"/>
+          <w:szCs w:val="24"/>
+        </w:rPr>
+      </w:pPr>
+      <w:r>
+        <w:rPr>
+          <w:sz w:val="24"/>
+          <w:szCs w:val="24"/>
+        </w:rPr>
+        <w:t>Machuca Muñoz, Francisco:</w:t>
+      </w:r>
+    </w:p>
+    <w:p>
+      <w:pPr>
+        <w:pStyle w:val="Prrafodelista"/>
+        <w:numPr>
+          <w:ilvl w:val="1"/>
+          <w:numId w:val="2"/>
+        </w:numPr>
+        <w:rPr>
+          <w:sz w:val="24"/>
+          <w:szCs w:val="24"/>
+        </w:rPr>
+      </w:pPr>
+      <w:r>
+        <w:rPr>
+          <w:sz w:val="24"/>
+          <w:szCs w:val="24"/>
+        </w:rPr>
+        <w:t>Prototipo</w:t>
+      </w:r>
+    </w:p>
+    <w:p>
+      <w:pPr>
+        <w:pStyle w:val="Prrafodelista"/>
+        <w:numPr>
+          <w:ilvl w:val="1"/>
+          <w:numId w:val="2"/>
+        </w:numPr>
+        <w:rPr>
+          <w:sz w:val="24"/>
+          <w:szCs w:val="24"/>
+        </w:rPr>
+      </w:pPr>
+      <w:r>
+        <w:rPr>
+          <w:sz w:val="24"/>
+          <w:szCs w:val="24"/>
+        </w:rPr>
+        <w:t>Diagramas de secuencia</w:t>
+      </w:r>
+    </w:p>
+    <w:p>
+      <w:pPr>
+        <w:pStyle w:val="Prrafodelista"/>
+        <w:numPr>
+          <w:ilvl w:val="1"/>
+          <w:numId w:val="2"/>
+        </w:numPr>
+        <w:rPr>
+          <w:sz w:val="24"/>
+          <w:szCs w:val="24"/>
+        </w:rPr>
+      </w:pPr>
+      <w:r>
+        <w:rPr>
+          <w:sz w:val="24"/>
+          <w:szCs w:val="24"/>
+        </w:rPr>
+        <w:t>Arquitectura de motivación del sistema</w:t>
+      </w:r>
+    </w:p>
+    <w:p>
+      <w:pPr>
+        <w:pStyle w:val="Prrafodelista"/>
+        <w:ind w:left="2160"/>
+        <w:rPr>
+          <w:sz w:val="24"/>
+          <w:szCs w:val="24"/>
+        </w:rPr>
+      </w:pPr>
+    </w:p>
+    <w:p>
+      <w:pPr>
+        <w:pStyle w:val="Prrafodelista"/>
+        <w:numPr>
+          <w:ilvl w:val="0"/>
+          <w:numId w:val="2"/>
+        </w:numPr>
+        <w:rPr>
+          <w:sz w:val="24"/>
+          <w:szCs w:val="24"/>
+        </w:rPr>
+      </w:pPr>
+      <w:r>
+        <w:rPr>
+          <w:sz w:val="24"/>
+          <w:szCs w:val="24"/>
+        </w:rPr>
+        <w:t>Pardo Pascual, Luis:</w:t>
+      </w:r>
+    </w:p>
+    <w:p>
+      <w:pPr>
+        <w:pStyle w:val="Prrafodelista"/>
+        <w:numPr>
+          <w:ilvl w:val="1"/>
+          <w:numId w:val="2"/>
+        </w:numPr>
+        <w:rPr>
+          <w:sz w:val="24"/>
+          <w:szCs w:val="24"/>
+        </w:rPr>
+      </w:pPr>
+      <w:r>
+        <w:rPr>
+          <w:sz w:val="24"/>
+          <w:szCs w:val="24"/>
+        </w:rPr>
+        <w:t>Requisitos</w:t>
+      </w:r>
+    </w:p>
+    <w:p>
+      <w:pPr>
+        <w:pStyle w:val="Prrafodelista"/>
+        <w:numPr>
+          <w:ilvl w:val="1"/>
+          <w:numId w:val="2"/>
+        </w:numPr>
+        <w:rPr>
+          <w:sz w:val="24"/>
+          <w:szCs w:val="24"/>
+        </w:rPr>
+      </w:pPr>
+      <w:r>
+        <w:rPr>
+          <w:sz w:val="24"/>
+          <w:szCs w:val="24"/>
+        </w:rPr>
+        <w:t>Arquitectura dinámica</w:t>
+      </w:r>
+    </w:p>
+    <w:p>
+      <w:pPr>
+        <w:pStyle w:val="Prrafodelista"/>
+        <w:ind w:left="2160"/>
+        <w:rPr>
+          <w:sz w:val="24"/>
+          <w:szCs w:val="24"/>
+        </w:rPr>
+      </w:pPr>
+    </w:p>
+    <w:p>
+      <w:pPr>
+        <w:pStyle w:val="Prrafodelista"/>
+        <w:numPr>
+          <w:ilvl w:val="0"/>
+          <w:numId w:val="2"/>
+        </w:numPr>
+        <w:rPr>
+          <w:sz w:val="24"/>
+          <w:szCs w:val="24"/>
+        </w:rPr>
+      </w:pPr>
+      <w:r>
+        <w:rPr>
+          <w:sz w:val="24"/>
+          <w:szCs w:val="24"/>
+        </w:rPr>
+        <w:t>Valadez Cano, Miguel:</w:t>
+      </w:r>
+    </w:p>
+    <w:p>
+      <w:pPr>
+        <w:pStyle w:val="Prrafodelista"/>
+        <w:numPr>
+          <w:ilvl w:val="1"/>
+          <w:numId w:val="2"/>
+        </w:numPr>
+        <w:rPr>
+          <w:sz w:val="24"/>
+          <w:szCs w:val="24"/>
+        </w:rPr>
+      </w:pPr>
+      <w:r>
+        <w:rPr>
+          <w:sz w:val="24"/>
+          <w:szCs w:val="24"/>
+        </w:rPr>
+        <w:t>Diagrama de clases</w:t>
+      </w:r>
+    </w:p>
+    <w:p>
+      <w:pPr>
+        <w:pStyle w:val="Prrafodelista"/>
+        <w:numPr>
+          <w:ilvl w:val="1"/>
+          <w:numId w:val="2"/>
+        </w:numPr>
+        <w:rPr>
+          <w:sz w:val="24"/>
+          <w:szCs w:val="24"/>
+        </w:rPr>
+      </w:pPr>
+      <w:r>
+        <w:rPr>
+          <w:sz w:val="24"/>
+          <w:szCs w:val="24"/>
+        </w:rPr>
+        <w:t>Arquitectura de requisitos</w:t>
       </w:r>
     </w:p>
     <w:sectPr>
@@ -466,9 +746,122 @@
 <file path=word/numbering.xml><?xml version="1.0" encoding="utf-8"?>
 <w:numbering xmlns:wpc="http://schemas.microsoft.com/office/word/2010/wordprocessingCanvas" xmlns:cx="http://schemas.microsoft.com/office/drawing/2014/chartex" xmlns:cx1="http://schemas.microsoft.com/office/drawing/2015/9/8/chartex" xmlns:cx2="http://schemas.microsoft.com/office/drawing/2015/10/21/chartex" xmlns:cx3="http://schemas.microsoft.com/office/drawing/2016/5/9/chartex" xmlns:cx4="http://schemas.microsoft.com/office/drawing/2016/5/10/chartex" xmlns:cx5="http://schemas.microsoft.com/office/drawing/2016/5/11/chartex" xmlns:cx6="http://schemas.microsoft.com/office/drawing/2016/5/12/chartex" xmlns:cx7="http://schemas.microsoft.com/office/drawing/2016/5/13/chartex" xmlns:cx8="http://schemas.microsoft.com/office/drawing/2016/5/14/chartex" xmlns:mc="http://schemas.openxmlformats.org/markup-compatibility/2006" xmlns:aink="http://schemas.microsoft.com/office/drawing/2016/ink" xmlns:am3d="http://schemas.microsoft.com/office/drawing/2017/model3d" xmlns:o="urn:schemas-microsoft-com:office:office" xmlns:r="http://schemas.openxmlformats.org/officeDocument/2006/relationships" xmlns:m="http://schemas.openxmlformats.org/officeDocument/2006/math" xmlns:v="urn:schemas-microsoft-com:vml" xmlns:wp14="http://schemas.microsoft.com/office/word/2010/wordprocessingDrawing" xmlns:wp="http://schemas.openxmlformats.org/drawingml/2006/wordprocessingDrawing" xmlns:w10="urn:schemas-microsoft-com:office:word" xmlns:w="http://schemas.openxmlformats.org/wordprocessingml/2006/main" xmlns:w14="http://schemas.microsoft.com/office/word/2010/wordml" xmlns:w15="http://schemas.microsoft.com/office/word/2012/wordml" xmlns:w16cid="http://schemas.microsoft.com/office/word/2016/wordml/cid" xmlns:w16se="http://schemas.microsoft.com/office/word/2015/wordml/symex" xmlns:wpg="http://schemas.microsoft.com/office/word/2010/wordprocessingGroup" xmlns:wpi="http://schemas.microsoft.com/office/word/2010/wordprocessingInk" xmlns:wne="http://schemas.microsoft.com/office/word/2006/wordml" xmlns:wps="http://schemas.microsoft.com/office/word/2010/wordprocessingShape" mc:Ignorable="w14 w15 w16se w16cid wp14">
   <w:abstractNum w:abstractNumId="0" w15:restartNumberingAfterBreak="0">
+    <w:nsid w:val="052D303F"/>
+    <w:multiLevelType w:val="hybridMultilevel"/>
+    <w:tmpl w:val="3ADC5FF0"/>
+    <w:lvl w:ilvl="0" w:tplc="0C0A0001">
+      <w:start w:val="1"/>
+      <w:numFmt w:val="bullet"/>
+      <w:lvlText w:val=""/>
+      <w:lvlJc w:val="left"/>
+      <w:pPr>
+        <w:ind w:left="1068" w:hanging="360"/>
+      </w:pPr>
+      <w:rPr>
+        <w:rFonts w:ascii="Symbol" w:hAnsi="Symbol" w:hint="default"/>
+      </w:rPr>
+    </w:lvl>
+    <w:lvl w:ilvl="1" w:tplc="0C0A0003" w:tentative="1">
+      <w:start w:val="1"/>
+      <w:numFmt w:val="bullet"/>
+      <w:lvlText w:val="o"/>
+      <w:lvlJc w:val="left"/>
+      <w:pPr>
+        <w:ind w:left="1788" w:hanging="360"/>
+      </w:pPr>
+      <w:rPr>
+        <w:rFonts w:ascii="Courier New" w:hAnsi="Courier New" w:cs="Courier New" w:hint="default"/>
+      </w:rPr>
+    </w:lvl>
+    <w:lvl w:ilvl="2" w:tplc="0C0A0005" w:tentative="1">
+      <w:start w:val="1"/>
+      <w:numFmt w:val="bullet"/>
+      <w:lvlText w:val=""/>
+      <w:lvlJc w:val="left"/>
+      <w:pPr>
+        <w:ind w:left="2508" w:hanging="360"/>
+      </w:pPr>
+      <w:rPr>
+        <w:rFonts w:ascii="Wingdings" w:hAnsi="Wingdings" w:hint="default"/>
+      </w:rPr>
+    </w:lvl>
+    <w:lvl w:ilvl="3" w:tplc="0C0A0001" w:tentative="1">
+      <w:start w:val="1"/>
+      <w:numFmt w:val="bullet"/>
+      <w:lvlText w:val=""/>
+      <w:lvlJc w:val="left"/>
+      <w:pPr>
+        <w:ind w:left="3228" w:hanging="360"/>
+      </w:pPr>
+      <w:rPr>
+        <w:rFonts w:ascii="Symbol" w:hAnsi="Symbol" w:hint="default"/>
+      </w:rPr>
+    </w:lvl>
+    <w:lvl w:ilvl="4" w:tplc="0C0A0003" w:tentative="1">
+      <w:start w:val="1"/>
+      <w:numFmt w:val="bullet"/>
+      <w:lvlText w:val="o"/>
+      <w:lvlJc w:val="left"/>
+      <w:pPr>
+        <w:ind w:left="3948" w:hanging="360"/>
+      </w:pPr>
+      <w:rPr>
+        <w:rFonts w:ascii="Courier New" w:hAnsi="Courier New" w:cs="Courier New" w:hint="default"/>
+      </w:rPr>
+    </w:lvl>
+    <w:lvl w:ilvl="5" w:tplc="0C0A0005" w:tentative="1">
+      <w:start w:val="1"/>
+      <w:numFmt w:val="bullet"/>
+      <w:lvlText w:val=""/>
+      <w:lvlJc w:val="left"/>
+      <w:pPr>
+        <w:ind w:left="4668" w:hanging="360"/>
+      </w:pPr>
+      <w:rPr>
+        <w:rFonts w:ascii="Wingdings" w:hAnsi="Wingdings" w:hint="default"/>
+      </w:rPr>
+    </w:lvl>
+    <w:lvl w:ilvl="6" w:tplc="0C0A0001" w:tentative="1">
+      <w:start w:val="1"/>
+      <w:numFmt w:val="bullet"/>
+      <w:lvlText w:val=""/>
+      <w:lvlJc w:val="left"/>
+      <w:pPr>
+        <w:ind w:left="5388" w:hanging="360"/>
+      </w:pPr>
+      <w:rPr>
+        <w:rFonts w:ascii="Symbol" w:hAnsi="Symbol" w:hint="default"/>
+      </w:rPr>
+    </w:lvl>
+    <w:lvl w:ilvl="7" w:tplc="0C0A0003" w:tentative="1">
+      <w:start w:val="1"/>
+      <w:numFmt w:val="bullet"/>
+      <w:lvlText w:val="o"/>
+      <w:lvlJc w:val="left"/>
+      <w:pPr>
+        <w:ind w:left="6108" w:hanging="360"/>
+      </w:pPr>
+      <w:rPr>
+        <w:rFonts w:ascii="Courier New" w:hAnsi="Courier New" w:cs="Courier New" w:hint="default"/>
+      </w:rPr>
+    </w:lvl>
+    <w:lvl w:ilvl="8" w:tplc="0C0A0005" w:tentative="1">
+      <w:start w:val="1"/>
+      <w:numFmt w:val="bullet"/>
+      <w:lvlText w:val=""/>
+      <w:lvlJc w:val="left"/>
+      <w:pPr>
+        <w:ind w:left="6828" w:hanging="360"/>
+      </w:pPr>
+      <w:rPr>
+        <w:rFonts w:ascii="Wingdings" w:hAnsi="Wingdings" w:hint="default"/>
+      </w:rPr>
+    </w:lvl>
+  </w:abstractNum>
+  <w:abstractNum w:abstractNumId="1" w15:restartNumberingAfterBreak="0">
     <w:nsid w:val="25D924FA"/>
     <w:multiLevelType w:val="hybridMultilevel"/>
-    <w:tmpl w:val="85301C52"/>
+    <w:tmpl w:val="B32668D4"/>
     <w:lvl w:ilvl="0" w:tplc="0C0A0001">
       <w:start w:val="1"/>
       <w:numFmt w:val="bullet"/>
@@ -578,7 +971,7 @@
       </w:rPr>
     </w:lvl>
   </w:abstractNum>
-  <w:abstractNum w:abstractNumId="1" w15:restartNumberingAfterBreak="0">
+  <w:abstractNum w:abstractNumId="2" w15:restartNumberingAfterBreak="0">
     <w:nsid w:val="2AD31589"/>
     <w:multiLevelType w:val="hybridMultilevel"/>
     <w:tmpl w:val="E0A487F0"/>
@@ -691,11 +1084,130 @@
       </w:rPr>
     </w:lvl>
   </w:abstractNum>
+  <w:abstractNum w:abstractNumId="3" w15:restartNumberingAfterBreak="0">
+    <w:nsid w:val="33BA20EC"/>
+    <w:multiLevelType w:val="hybridMultilevel"/>
+    <w:tmpl w:val="49F491D8"/>
+    <w:lvl w:ilvl="0" w:tplc="0C0A0001">
+      <w:start w:val="1"/>
+      <w:numFmt w:val="bullet"/>
+      <w:lvlText w:val=""/>
+      <w:lvlJc w:val="left"/>
+      <w:pPr>
+        <w:ind w:left="720" w:hanging="360"/>
+      </w:pPr>
+      <w:rPr>
+        <w:rFonts w:ascii="Symbol" w:hAnsi="Symbol" w:hint="default"/>
+      </w:rPr>
+    </w:lvl>
+    <w:lvl w:ilvl="1" w:tplc="0C0A0003" w:tentative="1">
+      <w:start w:val="1"/>
+      <w:numFmt w:val="bullet"/>
+      <w:lvlText w:val="o"/>
+      <w:lvlJc w:val="left"/>
+      <w:pPr>
+        <w:ind w:left="1440" w:hanging="360"/>
+      </w:pPr>
+      <w:rPr>
+        <w:rFonts w:ascii="Courier New" w:hAnsi="Courier New" w:cs="Courier New" w:hint="default"/>
+      </w:rPr>
+    </w:lvl>
+    <w:lvl w:ilvl="2" w:tplc="0C0A0005" w:tentative="1">
+      <w:start w:val="1"/>
+      <w:numFmt w:val="bullet"/>
+      <w:lvlText w:val=""/>
+      <w:lvlJc w:val="left"/>
+      <w:pPr>
+        <w:ind w:left="2160" w:hanging="360"/>
+      </w:pPr>
+      <w:rPr>
+        <w:rFonts w:ascii="Wingdings" w:hAnsi="Wingdings" w:hint="default"/>
+      </w:rPr>
+    </w:lvl>
+    <w:lvl w:ilvl="3" w:tplc="0C0A0001" w:tentative="1">
+      <w:start w:val="1"/>
+      <w:numFmt w:val="bullet"/>
+      <w:lvlText w:val=""/>
+      <w:lvlJc w:val="left"/>
+      <w:pPr>
+        <w:ind w:left="2880" w:hanging="360"/>
+      </w:pPr>
+      <w:rPr>
+        <w:rFonts w:ascii="Symbol" w:hAnsi="Symbol" w:hint="default"/>
+      </w:rPr>
+    </w:lvl>
+    <w:lvl w:ilvl="4" w:tplc="0C0A0003" w:tentative="1">
+      <w:start w:val="1"/>
+      <w:numFmt w:val="bullet"/>
+      <w:lvlText w:val="o"/>
+      <w:lvlJc w:val="left"/>
+      <w:pPr>
+        <w:ind w:left="3600" w:hanging="360"/>
+      </w:pPr>
+      <w:rPr>
+        <w:rFonts w:ascii="Courier New" w:hAnsi="Courier New" w:cs="Courier New" w:hint="default"/>
+      </w:rPr>
+    </w:lvl>
+    <w:lvl w:ilvl="5" w:tplc="0C0A0005" w:tentative="1">
+      <w:start w:val="1"/>
+      <w:numFmt w:val="bullet"/>
+      <w:lvlText w:val=""/>
+      <w:lvlJc w:val="left"/>
+      <w:pPr>
+        <w:ind w:left="4320" w:hanging="360"/>
+      </w:pPr>
+      <w:rPr>
+        <w:rFonts w:ascii="Wingdings" w:hAnsi="Wingdings" w:hint="default"/>
+      </w:rPr>
+    </w:lvl>
+    <w:lvl w:ilvl="6" w:tplc="0C0A0001" w:tentative="1">
+      <w:start w:val="1"/>
+      <w:numFmt w:val="bullet"/>
+      <w:lvlText w:val=""/>
+      <w:lvlJc w:val="left"/>
+      <w:pPr>
+        <w:ind w:left="5040" w:hanging="360"/>
+      </w:pPr>
+      <w:rPr>
+        <w:rFonts w:ascii="Symbol" w:hAnsi="Symbol" w:hint="default"/>
+      </w:rPr>
+    </w:lvl>
+    <w:lvl w:ilvl="7" w:tplc="0C0A0003" w:tentative="1">
+      <w:start w:val="1"/>
+      <w:numFmt w:val="bullet"/>
+      <w:lvlText w:val="o"/>
+      <w:lvlJc w:val="left"/>
+      <w:pPr>
+        <w:ind w:left="5760" w:hanging="360"/>
+      </w:pPr>
+      <w:rPr>
+        <w:rFonts w:ascii="Courier New" w:hAnsi="Courier New" w:cs="Courier New" w:hint="default"/>
+      </w:rPr>
+    </w:lvl>
+    <w:lvl w:ilvl="8" w:tplc="0C0A0005" w:tentative="1">
+      <w:start w:val="1"/>
+      <w:numFmt w:val="bullet"/>
+      <w:lvlText w:val=""/>
+      <w:lvlJc w:val="left"/>
+      <w:pPr>
+        <w:ind w:left="6480" w:hanging="360"/>
+      </w:pPr>
+      <w:rPr>
+        <w:rFonts w:ascii="Wingdings" w:hAnsi="Wingdings" w:hint="default"/>
+      </w:rPr>
+    </w:lvl>
+  </w:abstractNum>
   <w:num w:numId="1">
+    <w:abstractNumId w:val="2"/>
+  </w:num>
+  <w:num w:numId="2">
     <w:abstractNumId w:val="1"/>
   </w:num>
-  <w:num w:numId="2">
+  <w:num w:numId="3">
     <w:abstractNumId w:val="0"/>
+  </w:num>
+  <w:num w:numId="4">
+    <w:abstractNumId w:val="3"/>
   </w:num>
 </w:numbering>
 </file>
@@ -1170,6 +1682,36 @@
       <w:contextualSpacing/>
     </w:pPr>
   </w:style>
+  <w:style w:type="paragraph" w:styleId="Textodeglobo">
+    <w:name w:val="Balloon Text"/>
+    <w:basedOn w:val="Normal"/>
+    <w:link w:val="TextodegloboCar"/>
+    <w:uiPriority w:val="99"/>
+    <w:semiHidden/>
+    <w:unhideWhenUsed/>
+    <w:rsid w:val="008F7AC8"/>
+    <w:pPr>
+      <w:spacing w:after="0" w:line="240" w:lineRule="auto"/>
+    </w:pPr>
+    <w:rPr>
+      <w:rFonts w:ascii="Segoe UI" w:hAnsi="Segoe UI" w:cs="Segoe UI"/>
+      <w:sz w:val="18"/>
+      <w:szCs w:val="18"/>
+    </w:rPr>
+  </w:style>
+  <w:style w:type="character" w:customStyle="1" w:styleId="TextodegloboCar">
+    <w:name w:val="Texto de globo Car"/>
+    <w:basedOn w:val="Fuentedeprrafopredeter"/>
+    <w:link w:val="Textodeglobo"/>
+    <w:uiPriority w:val="99"/>
+    <w:semiHidden/>
+    <w:rsid w:val="008F7AC8"/>
+    <w:rPr>
+      <w:rFonts w:ascii="Segoe UI" w:hAnsi="Segoe UI" w:cs="Segoe UI"/>
+      <w:sz w:val="18"/>
+      <w:szCs w:val="18"/>
+    </w:rPr>
+  </w:style>
 </w:styles>
 </file>
 

</xml_diff>